<commit_message>
final additions and revisions made
</commit_message>
<xml_diff>
--- a/remaining_specifications.docx
+++ b/remaining_specifications.docx
@@ -1,12 +1,13 @@
 
 <file path=word/document.xml><?xml version="1.0" encoding="utf-8"?>
-<w:document xmlns:wpc="http://schemas.microsoft.com/office/word/2010/wordprocessingCanvas" xmlns:cx="http://schemas.microsoft.com/office/drawing/2014/chartex" xmlns:cx1="http://schemas.microsoft.com/office/drawing/2015/9/8/chartex" xmlns:cx2="http://schemas.microsoft.com/office/drawing/2015/10/21/chartex" xmlns:cx3="http://schemas.microsoft.com/office/drawing/2016/5/9/chartex" xmlns:cx4="http://schemas.microsoft.com/office/drawing/2016/5/10/chartex" xmlns:cx5="http://schemas.microsoft.com/office/drawing/2016/5/11/chartex" xmlns:cx6="http://schemas.microsoft.com/office/drawing/2016/5/12/chartex" xmlns:cx7="http://schemas.microsoft.com/office/drawing/2016/5/13/chartex" xmlns:cx8="http://schemas.microsoft.com/office/drawing/2016/5/14/chartex" xmlns:mc="http://schemas.openxmlformats.org/markup-compatibility/2006" xmlns:aink="http://schemas.microsoft.com/office/drawing/2016/ink" xmlns:am3d="http://schemas.microsoft.com/office/drawing/2017/model3d" xmlns:o="urn:schemas-microsoft-com:office:office" xmlns:r="http://schemas.openxmlformats.org/officeDocument/2006/relationships" xmlns:m="http://schemas.openxmlformats.org/officeDocument/2006/math" xmlns:v="urn:schemas-microsoft-com:vml" xmlns:wp14="http://schemas.microsoft.com/office/word/2010/wordprocessingDrawing" xmlns:wp="http://schemas.openxmlformats.org/drawingml/2006/wordprocessingDrawing" xmlns:w10="urn:schemas-microsoft-com:office:word" xmlns:w="http://schemas.openxmlformats.org/wordprocessingml/2006/main" xmlns:w14="http://schemas.microsoft.com/office/word/2010/wordml" xmlns:w15="http://schemas.microsoft.com/office/word/2012/wordml" xmlns:w16cex="http://schemas.microsoft.com/office/word/2018/wordml/cex" xmlns:w16cid="http://schemas.microsoft.com/office/word/2016/wordml/cid" xmlns:w16="http://schemas.microsoft.com/office/word/2018/wordml" xmlns:w16se="http://schemas.microsoft.com/office/word/2015/wordml/symex" xmlns:wpg="http://schemas.microsoft.com/office/word/2010/wordprocessingGroup" xmlns:wpi="http://schemas.microsoft.com/office/word/2010/wordprocessingInk" xmlns:wne="http://schemas.microsoft.com/office/word/2006/wordml" xmlns:wps="http://schemas.microsoft.com/office/word/2010/wordprocessingShape" mc:Ignorable="w14 w15 w16se w16cid w16 w16cex wp14">
+<w:document xmlns:wpc="http://schemas.microsoft.com/office/word/2010/wordprocessingCanvas" xmlns:cx="http://schemas.microsoft.com/office/drawing/2014/chartex" xmlns:cx1="http://schemas.microsoft.com/office/drawing/2015/9/8/chartex" xmlns:cx2="http://schemas.microsoft.com/office/drawing/2015/10/21/chartex" xmlns:cx3="http://schemas.microsoft.com/office/drawing/2016/5/9/chartex" xmlns:cx4="http://schemas.microsoft.com/office/drawing/2016/5/10/chartex" xmlns:cx5="http://schemas.microsoft.com/office/drawing/2016/5/11/chartex" xmlns:cx6="http://schemas.microsoft.com/office/drawing/2016/5/12/chartex" xmlns:cx7="http://schemas.microsoft.com/office/drawing/2016/5/13/chartex" xmlns:cx8="http://schemas.microsoft.com/office/drawing/2016/5/14/chartex" xmlns:mc="http://schemas.openxmlformats.org/markup-compatibility/2006" xmlns:aink="http://schemas.microsoft.com/office/drawing/2016/ink" xmlns:am3d="http://schemas.microsoft.com/office/drawing/2017/model3d" xmlns:o="urn:schemas-microsoft-com:office:office" xmlns:r="http://schemas.openxmlformats.org/officeDocument/2006/relationships" xmlns:m="http://schemas.openxmlformats.org/officeDocument/2006/math" xmlns:v="urn:schemas-microsoft-com:vml" xmlns:wp14="http://schemas.microsoft.com/office/word/2010/wordprocessingDrawing" xmlns:wp="http://schemas.openxmlformats.org/drawingml/2006/wordprocessingDrawing" xmlns:w10="urn:schemas-microsoft-com:office:word" xmlns:w="http://schemas.openxmlformats.org/wordprocessingml/2006/main" xmlns:w14="http://schemas.microsoft.com/office/word/2010/wordml" xmlns:w15="http://schemas.microsoft.com/office/word/2012/wordml" xmlns:w16cid="http://schemas.microsoft.com/office/word/2016/wordml/cid" xmlns:w16se="http://schemas.microsoft.com/office/word/2015/wordml/symex" xmlns:wpg="http://schemas.microsoft.com/office/word/2010/wordprocessingGroup" xmlns:wpi="http://schemas.microsoft.com/office/word/2010/wordprocessingInk" xmlns:wne="http://schemas.microsoft.com/office/word/2006/wordml" xmlns:wps="http://schemas.microsoft.com/office/word/2010/wordprocessingShape" mc:Ignorable="w14 w15 w16se w16cid wp14">
   <w:body>
     <w:p>
       <w:pPr>
         <w:jc w:val="center"/>
         <w:rPr>
           <w:b/>
+          <w:color w:val="000000" w:themeColor="text1"/>
           <w:sz w:val="28"/>
           <w:szCs w:val="28"/>
         </w:rPr>
@@ -14,6 +15,8 @@
       <w:r>
         <w:rPr>
           <w:b/>
+          <w:strike/>
+          <w:color w:val="FF0000"/>
           <w:sz w:val="28"/>
           <w:szCs w:val="28"/>
         </w:rPr>
@@ -22,6 +25,7 @@
       <w:r>
         <w:rPr>
           <w:b/>
+          <w:color w:val="FF0000"/>
           <w:sz w:val="28"/>
           <w:szCs w:val="28"/>
         </w:rPr>
@@ -33,6 +37,8 @@
         <w:jc w:val="center"/>
         <w:rPr>
           <w:b/>
+          <w:strike/>
+          <w:color w:val="A5A5A5" w:themeColor="accent3"/>
           <w:sz w:val="28"/>
           <w:szCs w:val="28"/>
         </w:rPr>
@@ -40,6 +46,8 @@
       <w:r>
         <w:rPr>
           <w:b/>
+          <w:strike/>
+          <w:color w:val="A5A5A5" w:themeColor="accent3"/>
           <w:sz w:val="28"/>
           <w:szCs w:val="28"/>
         </w:rPr>
@@ -49,20 +57,183 @@
     <w:p>
       <w:pPr>
         <w:rPr>
-          <w:b/>
-        </w:rPr>
-      </w:pPr>
-    </w:p>
-    <w:p>
-      <w:r>
+          <w:color w:val="FF0000"/>
+        </w:rPr>
+      </w:pPr>
+    </w:p>
+    <w:tbl>
+      <w:tblPr>
+        <w:tblStyle w:val="TableGridLight"/>
+        <w:tblW w:w="0" w:type="auto"/>
+        <w:tblInd w:w="5" w:type="dxa"/>
+        <w:tblBorders>
+          <w:top w:val="none" w:sz="0" w:space="0" w:color="auto"/>
+          <w:left w:val="none" w:sz="0" w:space="0" w:color="auto"/>
+          <w:bottom w:val="none" w:sz="0" w:space="0" w:color="auto"/>
+          <w:right w:val="none" w:sz="0" w:space="0" w:color="auto"/>
+          <w:insideH w:val="none" w:sz="0" w:space="0" w:color="auto"/>
+          <w:insideV w:val="none" w:sz="0" w:space="0" w:color="auto"/>
+        </w:tblBorders>
+        <w:tblLook w:val="04A0" w:firstRow="1" w:lastRow="0" w:firstColumn="1" w:lastColumn="0" w:noHBand="0" w:noVBand="1"/>
+      </w:tblPr>
+      <w:tblGrid>
+        <w:gridCol w:w="7195"/>
+        <w:gridCol w:w="2155"/>
+      </w:tblGrid>
+      <w:tr>
+        <w:tc>
+          <w:tcPr>
+            <w:tcW w:w="7195" w:type="dxa"/>
+            <w:shd w:val="clear" w:color="auto" w:fill="FF0000"/>
+          </w:tcPr>
+          <w:p>
+            <w:pPr>
+              <w:jc w:val="center"/>
+              <w:rPr>
+                <w:color w:val="FF0000"/>
+              </w:rPr>
+            </w:pPr>
+          </w:p>
+        </w:tc>
+        <w:tc>
+          <w:tcPr>
+            <w:tcW w:w="2155" w:type="dxa"/>
+          </w:tcPr>
+          <w:p>
+            <w:pPr>
+              <w:jc w:val="center"/>
+              <w:rPr>
+                <w:color w:val="FF0000"/>
+              </w:rPr>
+            </w:pPr>
+            <w:r>
+              <w:rPr>
+                <w:color w:val="FF0000"/>
+              </w:rPr>
+              <w:t>Completed</w:t>
+            </w:r>
+          </w:p>
+        </w:tc>
+      </w:tr>
+      <w:tr>
+        <w:tc>
+          <w:tcPr>
+            <w:tcW w:w="7195" w:type="dxa"/>
+            <w:shd w:val="clear" w:color="auto" w:fill="000000" w:themeFill="text1"/>
+          </w:tcPr>
+          <w:p>
+            <w:pPr>
+              <w:jc w:val="center"/>
+              <w:rPr>
+                <w:color w:val="FF0000"/>
+              </w:rPr>
+            </w:pPr>
+          </w:p>
+        </w:tc>
+        <w:tc>
+          <w:tcPr>
+            <w:tcW w:w="2155" w:type="dxa"/>
+          </w:tcPr>
+          <w:p>
+            <w:pPr>
+              <w:jc w:val="center"/>
+              <w:rPr>
+                <w:color w:val="FF0000"/>
+              </w:rPr>
+            </w:pPr>
+            <w:r>
+              <w:rPr>
+                <w:color w:val="000000" w:themeColor="text1"/>
+              </w:rPr>
+              <w:t>Remaining</w:t>
+            </w:r>
+          </w:p>
+        </w:tc>
+      </w:tr>
+      <w:tr>
+        <w:tc>
+          <w:tcPr>
+            <w:tcW w:w="7195" w:type="dxa"/>
+            <w:shd w:val="clear" w:color="auto" w:fill="A5A5A5" w:themeFill="accent3"/>
+          </w:tcPr>
+          <w:p>
+            <w:pPr>
+              <w:jc w:val="center"/>
+              <w:rPr>
+                <w:color w:val="FF0000"/>
+              </w:rPr>
+            </w:pPr>
+          </w:p>
+        </w:tc>
+        <w:tc>
+          <w:tcPr>
+            <w:tcW w:w="2155" w:type="dxa"/>
+          </w:tcPr>
+          <w:p>
+            <w:pPr>
+              <w:jc w:val="center"/>
+              <w:rPr>
+                <w:color w:val="FF0000"/>
+              </w:rPr>
+            </w:pPr>
+            <w:r>
+              <w:rPr>
+                <w:color w:val="A5A5A5" w:themeColor="accent3"/>
+              </w:rPr>
+              <w:t>No need for review</w:t>
+            </w:r>
+          </w:p>
+        </w:tc>
+      </w:tr>
+    </w:tbl>
+    <w:p>
+      <w:pPr>
+        <w:rPr>
+          <w:color w:val="A5A5A5" w:themeColor="accent3"/>
+        </w:rPr>
+      </w:pPr>
+    </w:p>
+    <w:p>
+      <w:pPr>
+        <w:rPr>
+          <w:color w:val="A5A5A5" w:themeColor="accent3"/>
+        </w:rPr>
+      </w:pPr>
+    </w:p>
+    <w:p>
+      <w:pPr>
+        <w:rPr>
+          <w:strike/>
+          <w:color w:val="FF0000"/>
+        </w:rPr>
+      </w:pPr>
+      <w:r>
+        <w:rPr>
+          <w:strike/>
+          <w:color w:val="FF0000"/>
+        </w:rPr>
         <w:t>In this system, we are about to develop an on-line restaurant order and delivery system so that the restaurant can provide menus of food, customers browse and order the food from the menu, delivery people of the restaurant deliver the food</w:t>
       </w:r>
       <w:r>
+        <w:rPr>
+          <w:strike/>
+          <w:color w:val="FF0000"/>
+        </w:rPr>
         <w:t>.</w:t>
       </w:r>
     </w:p>
     <w:p>
-      <w:r>
+      <w:pPr>
+        <w:rPr>
+          <w:strike/>
+          <w:color w:val="FF0000"/>
+        </w:rPr>
+      </w:pPr>
+      <w:r>
+        <w:rPr>
+          <w:strike/>
+          <w:color w:val="FF0000"/>
+        </w:rPr>
         <w:t>In this system, there are three groups of users:</w:t>
       </w:r>
     </w:p>
@@ -73,8 +244,16 @@
           <w:ilvl w:val="0"/>
           <w:numId w:val="1"/>
         </w:numPr>
-      </w:pPr>
-      <w:r>
+        <w:rPr>
+          <w:strike/>
+          <w:color w:val="FF0000"/>
+        </w:rPr>
+      </w:pPr>
+      <w:r>
+        <w:rPr>
+          <w:strike/>
+          <w:color w:val="FF0000"/>
+        </w:rPr>
         <w:t xml:space="preserve">Restaurant: </w:t>
       </w:r>
     </w:p>
@@ -85,27 +264,53 @@
           <w:ilvl w:val="0"/>
           <w:numId w:val="2"/>
         </w:numPr>
-      </w:pPr>
-      <w:r>
+        <w:rPr>
+          <w:strike/>
+          <w:color w:val="FF0000"/>
+        </w:rPr>
+      </w:pPr>
+      <w:r>
+        <w:rPr>
+          <w:strike/>
+          <w:color w:val="FF0000"/>
+        </w:rPr>
         <w:t xml:space="preserve">at least two </w:t>
       </w:r>
       <w:r>
+        <w:rPr>
+          <w:strike/>
+          <w:color w:val="FF0000"/>
+        </w:rPr>
         <w:t>chef</w:t>
       </w:r>
       <w:r>
+        <w:rPr>
+          <w:strike/>
+          <w:color w:val="FF0000"/>
+        </w:rPr>
         <w:t xml:space="preserve">s who </w:t>
       </w:r>
       <w:r>
+        <w:rPr>
+          <w:strike/>
+          <w:color w:val="FF0000"/>
+        </w:rPr>
         <w:t xml:space="preserve">independently </w:t>
       </w:r>
       <w:r>
-        <w:t xml:space="preserve">decide the </w:t>
-      </w:r>
-      <w:proofErr w:type="gramStart"/>
-      <w:r>
-        <w:t>menus;</w:t>
-      </w:r>
-      <w:proofErr w:type="gramEnd"/>
+        <w:rPr>
+          <w:strike/>
+          <w:color w:val="FF0000"/>
+        </w:rPr>
+        <w:t>decide the m</w:t>
+      </w:r>
+      <w:r>
+        <w:rPr>
+          <w:strike/>
+          <w:color w:val="FF0000"/>
+        </w:rPr>
+        <w:t>enus;</w:t>
+      </w:r>
     </w:p>
     <w:p>
       <w:pPr>
@@ -114,17 +319,37 @@
           <w:ilvl w:val="0"/>
           <w:numId w:val="2"/>
         </w:numPr>
-      </w:pPr>
-      <w:r>
+        <w:rPr>
+          <w:strike/>
+          <w:color w:val="FF0000"/>
+        </w:rPr>
+      </w:pPr>
+      <w:r>
+        <w:rPr>
+          <w:strike/>
+          <w:color w:val="FF0000"/>
+        </w:rPr>
         <w:t>at least two delivery people</w:t>
       </w:r>
       <w:r>
+        <w:rPr>
+          <w:strike/>
+          <w:color w:val="FF0000"/>
+        </w:rPr>
         <w:t xml:space="preserve"> who </w:t>
       </w:r>
       <w:r>
+        <w:rPr>
+          <w:strike/>
+          <w:color w:val="FF0000"/>
+        </w:rPr>
         <w:t>compete</w:t>
       </w:r>
       <w:r>
+        <w:rPr>
+          <w:strike/>
+          <w:color w:val="FF0000"/>
+        </w:rPr>
         <w:t xml:space="preserve"> for food delivery</w:t>
       </w:r>
     </w:p>
@@ -135,41 +360,99 @@
           <w:ilvl w:val="0"/>
           <w:numId w:val="2"/>
         </w:numPr>
-      </w:pPr>
-      <w:r>
+        <w:rPr>
+          <w:strike/>
+          <w:color w:val="FF0000"/>
+        </w:rPr>
+      </w:pPr>
+      <w:r>
+        <w:rPr>
+          <w:strike/>
+          <w:color w:val="FF0000"/>
+        </w:rPr>
         <w:t>the manager</w:t>
       </w:r>
       <w:r>
+        <w:rPr>
+          <w:strike/>
+          <w:color w:val="FF0000"/>
+        </w:rPr>
         <w:t>/superuser</w:t>
       </w:r>
       <w:r>
+        <w:rPr>
+          <w:strike/>
+          <w:color w:val="FF0000"/>
+        </w:rPr>
         <w:t xml:space="preserve"> who</w:t>
       </w:r>
       <w:r>
+        <w:rPr>
+          <w:strike/>
+          <w:color w:val="FF0000"/>
+        </w:rPr>
         <w:t xml:space="preserve"> process customer registrations,</w:t>
       </w:r>
       <w:r>
+        <w:rPr>
+          <w:strike/>
+          <w:color w:val="FF0000"/>
+        </w:rPr>
         <w:t xml:space="preserve"> handles customer </w:t>
       </w:r>
       <w:r>
+        <w:rPr>
+          <w:strike/>
+          <w:color w:val="FF0000"/>
+        </w:rPr>
         <w:t>compliments and complaints,</w:t>
       </w:r>
       <w:r>
-        <w:t xml:space="preserve"> hire/fire</w:t>
-      </w:r>
-      <w:r>
+        <w:t xml:space="preserve"> </w:t>
+      </w:r>
+      <w:r>
+        <w:t>hire</w:t>
+      </w:r>
+      <w:r>
+        <w:rPr>
+          <w:strike/>
+          <w:color w:val="FF0000"/>
+        </w:rPr>
+        <w:t>/fire</w:t>
+      </w:r>
+      <w:r>
+        <w:rPr>
+          <w:strike/>
+          <w:color w:val="FF0000"/>
+        </w:rPr>
         <w:t>/</w:t>
       </w:r>
       <w:r>
+        <w:rPr>
+          <w:strike/>
+          <w:color w:val="FF0000"/>
+        </w:rPr>
         <w:t>raise or cut pay for</w:t>
       </w:r>
       <w:r>
+        <w:rPr>
+          <w:strike/>
+          <w:color w:val="FF0000"/>
+        </w:rPr>
         <w:t xml:space="preserve"> chef</w:t>
       </w:r>
       <w:r>
+        <w:rPr>
+          <w:strike/>
+          <w:color w:val="FF0000"/>
+        </w:rPr>
         <w:t>(s)</w:t>
       </w:r>
       <w:r>
+        <w:rPr>
+          <w:strike/>
+          <w:color w:val="FF0000"/>
+        </w:rPr>
         <w:t xml:space="preserve"> and deliver people</w:t>
       </w:r>
     </w:p>
@@ -180,8 +463,16 @@
           <w:ilvl w:val="0"/>
           <w:numId w:val="1"/>
         </w:numPr>
-      </w:pPr>
-      <w:r>
+        <w:rPr>
+          <w:strike/>
+          <w:color w:val="FF0000"/>
+        </w:rPr>
+      </w:pPr>
+      <w:r>
+        <w:rPr>
+          <w:strike/>
+          <w:color w:val="FF0000"/>
+        </w:rPr>
         <w:t>Customers:</w:t>
       </w:r>
     </w:p>
@@ -192,35 +483,79 @@
           <w:ilvl w:val="0"/>
           <w:numId w:val="3"/>
         </w:numPr>
-      </w:pPr>
-      <w:r>
+        <w:rPr>
+          <w:strike/>
+          <w:color w:val="FF0000"/>
+        </w:rPr>
+      </w:pPr>
+      <w:r>
+        <w:rPr>
+          <w:strike/>
+          <w:color w:val="FF0000"/>
+        </w:rPr>
         <w:t>Registered customers who can browse</w:t>
       </w:r>
       <w:r>
+        <w:rPr>
+          <w:strike/>
+          <w:color w:val="FF0000"/>
+        </w:rPr>
         <w:t>/search</w:t>
       </w:r>
       <w:r>
+        <w:rPr>
+          <w:strike/>
+          <w:color w:val="FF0000"/>
+        </w:rPr>
         <w:t xml:space="preserve">, order and </w:t>
       </w:r>
       <w:r>
+        <w:rPr>
+          <w:strike/>
+          <w:color w:val="FF0000"/>
+        </w:rPr>
         <w:t>vote</w:t>
       </w:r>
       <w:r>
+        <w:rPr>
+          <w:strike/>
+          <w:color w:val="FF0000"/>
+        </w:rPr>
         <w:t xml:space="preserve"> (lowest 1 star to highest 5 stars)</w:t>
       </w:r>
       <w:r>
+        <w:rPr>
+          <w:strike/>
+          <w:color w:val="FF0000"/>
+        </w:rPr>
         <w:t xml:space="preserve"> food delivered</w:t>
       </w:r>
       <w:r>
+        <w:rPr>
+          <w:strike/>
+          <w:color w:val="FF0000"/>
+        </w:rPr>
         <w:t xml:space="preserve"> (on food and delivery quality</w:t>
       </w:r>
       <w:r>
+        <w:rPr>
+          <w:strike/>
+          <w:color w:val="FF0000"/>
+        </w:rPr>
         <w:t>/manners</w:t>
       </w:r>
       <w:r>
+        <w:rPr>
+          <w:strike/>
+          <w:color w:val="FF0000"/>
+        </w:rPr>
         <w:t xml:space="preserve"> individually)</w:t>
       </w:r>
       <w:r>
+        <w:rPr>
+          <w:strike/>
+          <w:color w:val="FF0000"/>
+        </w:rPr>
         <w:t>; can start/participate a discussion topic on cooks/dishes/deliver people.</w:t>
       </w:r>
     </w:p>
@@ -231,27 +566,73 @@
           <w:ilvl w:val="0"/>
           <w:numId w:val="3"/>
         </w:numPr>
-      </w:pPr>
-      <w:r>
+        <w:rPr>
+          <w:strike/>
+          <w:color w:val="FF0000"/>
+        </w:rPr>
+      </w:pPr>
+      <w:r>
+        <w:rPr>
+          <w:strike/>
+          <w:color w:val="FF0000"/>
+        </w:rPr>
         <w:t>VIP customers who spent more than $500 or placed 50 orders</w:t>
       </w:r>
       <w:r>
-        <w:t xml:space="preserve"> as registered customers</w:t>
-      </w:r>
-      <w:r>
+        <w:rPr>
+          <w:strike/>
+          <w:color w:val="FF0000"/>
+        </w:rPr>
+        <w:t xml:space="preserve"> as registered custome</w:t>
+      </w:r>
+      <w:r>
+        <w:rPr>
+          <w:strike/>
+          <w:color w:val="FF0000"/>
+        </w:rPr>
+        <w:t>rs</w:t>
+      </w:r>
+      <w:r>
+        <w:rPr>
+          <w:strike/>
+          <w:color w:val="FF0000"/>
+        </w:rPr>
         <w:t xml:space="preserve">, whichever comes first, in addition to the actions of registered customers, they will receive 10% discount of their </w:t>
       </w:r>
       <w:r>
+        <w:rPr>
+          <w:strike/>
+          <w:color w:val="FF0000"/>
+        </w:rPr>
         <w:t xml:space="preserve">ordinary </w:t>
       </w:r>
       <w:r>
+        <w:rPr>
+          <w:strike/>
+          <w:color w:val="FF0000"/>
+        </w:rPr>
         <w:t>orders</w:t>
       </w:r>
       <w:r>
+        <w:rPr>
+          <w:strike/>
+          <w:color w:val="FF0000"/>
+        </w:rPr>
         <w:t>, have access to specially developed dishes,</w:t>
       </w:r>
       <w:r>
-        <w:t xml:space="preserve"> and their complaints/compliments are counted twice as important as ordinary ones. </w:t>
+        <w:rPr>
+          <w:strike/>
+          <w:color w:val="FF0000"/>
+        </w:rPr>
+        <w:t xml:space="preserve"> a</w:t>
+      </w:r>
+      <w:r>
+        <w:rPr>
+          <w:strike/>
+          <w:color w:val="FF0000"/>
+        </w:rPr>
+        <w:t xml:space="preserve">nd their complaints/compliments are counted twice as important as ordinary ones. </w:t>
       </w:r>
     </w:p>
     <w:p>
@@ -261,31 +642,87 @@
           <w:ilvl w:val="0"/>
           <w:numId w:val="1"/>
         </w:numPr>
-      </w:pPr>
-      <w:r>
-        <w:t>Surfers: who can browse the menus</w:t>
-      </w:r>
-      <w:r>
+        <w:rPr>
+          <w:strike/>
+          <w:color w:val="FF0000"/>
+        </w:rPr>
+      </w:pPr>
+      <w:r>
+        <w:rPr>
+          <w:strike/>
+          <w:color w:val="FF0000"/>
+        </w:rPr>
+        <w:t xml:space="preserve">Surfers: who can browse the </w:t>
+      </w:r>
+      <w:r>
+        <w:rPr>
+          <w:strike/>
+          <w:color w:val="FF0000"/>
+        </w:rPr>
+        <w:t>menus</w:t>
+      </w:r>
+      <w:r>
+        <w:rPr>
+          <w:strike/>
+          <w:color w:val="FF0000"/>
+        </w:rPr>
         <w:t xml:space="preserve"> and ratings</w:t>
       </w:r>
       <w:r>
-        <w:t xml:space="preserve"> only, can apply to be the registered customers with fixed amount of deposit money</w:t>
-      </w:r>
-      <w:r>
+        <w:rPr>
+          <w:strike/>
+          <w:color w:val="FF0000"/>
+        </w:rPr>
+        <w:t xml:space="preserve"> only, can </w:t>
+      </w:r>
+      <w:r>
+        <w:rPr>
+          <w:strike/>
+          <w:color w:val="FF0000"/>
+        </w:rPr>
+        <w:t>apply to be the registered customers with fixed amount of deposit money</w:t>
+      </w:r>
+      <w:r>
+        <w:rPr>
+          <w:strike/>
+          <w:color w:val="FF0000"/>
+        </w:rPr>
         <w:t xml:space="preserve"> and </w:t>
       </w:r>
       <w:r>
+        <w:rPr>
+          <w:strike/>
+          <w:color w:val="FF0000"/>
+        </w:rPr>
         <w:t>checked</w:t>
       </w:r>
       <w:r>
+        <w:rPr>
+          <w:strike/>
+          <w:color w:val="FF0000"/>
+        </w:rPr>
         <w:t xml:space="preserve"> by the manager</w:t>
       </w:r>
       <w:r>
+        <w:rPr>
+          <w:strike/>
+          <w:color w:val="FF0000"/>
+        </w:rPr>
         <w:t>.</w:t>
       </w:r>
     </w:p>
     <w:p>
-      <w:r>
+      <w:pPr>
+        <w:rPr>
+          <w:strike/>
+          <w:color w:val="A5A5A5" w:themeColor="accent3"/>
+        </w:rPr>
+      </w:pPr>
+      <w:r>
+        <w:rPr>
+          <w:strike/>
+          <w:color w:val="A5A5A5" w:themeColor="accent3"/>
+        </w:rPr>
         <w:t>System features:</w:t>
       </w:r>
     </w:p>
@@ -298,14 +735,24 @@
         </w:numPr>
       </w:pPr>
       <w:r>
+        <w:rPr>
+          <w:strike/>
+          <w:color w:val="FF0000"/>
+        </w:rPr>
         <w:t>Provide a GUI</w:t>
       </w:r>
       <w:r>
+        <w:rPr>
+          <w:strike/>
+          <w:color w:val="FF0000"/>
+        </w:rPr>
         <w:t xml:space="preserve">, </w:t>
       </w:r>
       <w:r>
         <w:rPr>
           <w:i/>
+          <w:strike/>
+          <w:color w:val="FF0000"/>
         </w:rPr>
         <w:t>not necessarily web-based</w:t>
       </w:r>
@@ -313,49 +760,129 @@
         <w:t>,</w:t>
       </w:r>
       <w:r>
-        <w:t xml:space="preserve"> with pictures to show the components</w:t>
-      </w:r>
-      <w:r>
+        <w:t xml:space="preserve"> with pictures </w:t>
+      </w:r>
+      <w:r>
+        <w:rPr>
+          <w:strike/>
+          <w:color w:val="FF0000"/>
+        </w:rPr>
+        <w:t>to show the components</w:t>
+      </w:r>
+      <w:r>
+        <w:rPr>
+          <w:strike/>
+          <w:color w:val="FF0000"/>
+        </w:rPr>
         <w:t xml:space="preserve"> and descriptions</w:t>
       </w:r>
       <w:r>
+        <w:rPr>
+          <w:strike/>
+          <w:color w:val="FF0000"/>
+        </w:rPr>
         <w:t xml:space="preserve"> of each</w:t>
       </w:r>
       <w:r>
+        <w:rPr>
+          <w:strike/>
+          <w:color w:val="FF0000"/>
+        </w:rPr>
         <w:t xml:space="preserve"> </w:t>
       </w:r>
       <w:r>
+        <w:rPr>
+          <w:strike/>
+          <w:color w:val="FF0000"/>
+        </w:rPr>
         <w:t>dish</w:t>
       </w:r>
       <w:r>
-        <w:t xml:space="preserve"> and price;</w:t>
-      </w:r>
-      <w:r>
-        <w:t xml:space="preserve"> each registered customer/VIP has a password to login, when they log in,</w:t>
-      </w:r>
-      <w:r>
+        <w:rPr>
+          <w:strike/>
+          <w:color w:val="FF0000"/>
+        </w:rPr>
+        <w:t xml:space="preserve"> and </w:t>
+      </w:r>
+      <w:r>
+        <w:rPr>
+          <w:strike/>
+          <w:color w:val="FF0000"/>
+        </w:rPr>
+        <w:t>price;</w:t>
+      </w:r>
+      <w:r>
+        <w:rPr>
+          <w:strike/>
+          <w:color w:val="FF0000"/>
+        </w:rPr>
+        <w:t xml:space="preserve"> each registered customer/VIP has a password to </w:t>
+      </w:r>
+      <w:r>
+        <w:rPr>
+          <w:strike/>
+          <w:color w:val="FF0000"/>
+        </w:rPr>
+        <w:t>login, when they log in,</w:t>
+      </w:r>
+      <w:r>
+        <w:rPr>
+          <w:strike/>
+          <w:color w:val="FF0000"/>
+        </w:rPr>
         <w:t xml:space="preserve"> based </w:t>
       </w:r>
       <w:r>
+        <w:rPr>
+          <w:strike/>
+          <w:color w:val="FF0000"/>
+        </w:rPr>
         <w:t>on the history of their prior</w:t>
       </w:r>
       <w:r>
+        <w:rPr>
+          <w:strike/>
+          <w:color w:val="FF0000"/>
+        </w:rPr>
         <w:t xml:space="preserve"> choice</w:t>
       </w:r>
       <w:r>
+        <w:rPr>
+          <w:strike/>
+          <w:color w:val="FF0000"/>
+        </w:rPr>
         <w:t>s</w:t>
       </w:r>
       <w:r>
+        <w:rPr>
+          <w:strike/>
+          <w:color w:val="FF0000"/>
+        </w:rPr>
         <w:t xml:space="preserve">, different registered customer/VIP will have different </w:t>
       </w:r>
       <w:r>
+        <w:rPr>
+          <w:strike/>
+          <w:color w:val="FF0000"/>
+        </w:rPr>
         <w:t>top</w:t>
       </w:r>
       <w:r>
+        <w:rPr>
+          <w:strike/>
+          <w:color w:val="FF0000"/>
+        </w:rPr>
         <w:t xml:space="preserve"> 3</w:t>
       </w:r>
       <w:r>
-        <w:t xml:space="preserve"> listing dishes. For new customers or surfers, the </w:t>
+        <w:rPr>
+          <w:strike/>
+          <w:color w:val="FF0000"/>
+        </w:rPr>
+        <w:t xml:space="preserve"> listing dishes</w:t>
+      </w:r>
+      <w:r>
+        <w:t xml:space="preserve">. For new customers or surfers, the </w:t>
       </w:r>
       <w:r>
         <w:t xml:space="preserve">top </w:t>
@@ -381,6 +908,8 @@
       <w:r>
         <w:t>.</w:t>
       </w:r>
+      <w:bookmarkStart w:id="0" w:name="_GoBack"/>
+      <w:bookmarkEnd w:id="0"/>
     </w:p>
     <w:p>
       <w:pPr>
@@ -389,11 +918,24 @@
           <w:ilvl w:val="0"/>
           <w:numId w:val="4"/>
         </w:numPr>
-      </w:pPr>
-      <w:r>
+        <w:rPr>
+          <w:strike/>
+          <w:color w:val="FF0000"/>
+        </w:rPr>
+      </w:pPr>
+      <w:r>
+        <w:rPr>
+          <w:strike/>
+          <w:color w:val="FF0000"/>
+        </w:rPr>
+        <w:lastRenderedPageBreak/>
         <w:t>The chef whose dishes received consistently low ratings or 3 complaints, or no order at all for 3 days, will be demoted (less salary), a chef demoted twice is fired. Conversely, a chef whose dishes received high ratings or 3 compliments, will be promoted (higher salary). One compliment can be used to cancel one complaint.</w:t>
       </w:r>
       <w:r>
+        <w:rPr>
+          <w:strike/>
+          <w:color w:val="FF0000"/>
+        </w:rPr>
         <w:t xml:space="preserve"> The delivery people are handled the same way.</w:t>
       </w:r>
     </w:p>
@@ -406,8 +948,40 @@
         </w:numPr>
       </w:pPr>
       <w:r>
-        <w:lastRenderedPageBreak/>
-        <w:t>A customer can choose to 1) eat the food in the restraint, 2) pick up the dishes by self or 3) by delivery. For 1) s/he need to fix the available time and seating in the restraint; for case 1) and 2) s/he can only complain/compliment the chef.</w:t>
+        <w:rPr>
+          <w:strike/>
+          <w:color w:val="FF0000"/>
+        </w:rPr>
+        <w:t>A customer can choose to</w:t>
+      </w:r>
+      <w:r>
+        <w:rPr>
+          <w:color w:val="FF0000"/>
+        </w:rPr>
+        <w:t xml:space="preserve"> </w:t>
+      </w:r>
+      <w:r>
+        <w:t xml:space="preserve">1) eat the food in the restraint, </w:t>
+      </w:r>
+      <w:r>
+        <w:rPr>
+          <w:strike/>
+          <w:color w:val="FF0000"/>
+        </w:rPr>
+        <w:t>2) pick up the dishes by self or 3) by delivery</w:t>
+      </w:r>
+      <w:r>
+        <w:t xml:space="preserve">. For 1) s/he need to fix the available time and seating in the restraint; </w:t>
+      </w:r>
+      <w:r>
+        <w:rPr>
+          <w:strike/>
+          <w:color w:val="FF0000"/>
+        </w:rPr>
+        <w:t>for case 1) and 2) s/he can only complain/compliment the chef</w:t>
+      </w:r>
+      <w:r>
+        <w:t>.</w:t>
       </w:r>
     </w:p>
     <w:p>
@@ -419,32 +993,59 @@
         </w:numPr>
       </w:pPr>
       <w:r>
+        <w:rPr>
+          <w:strike/>
+          <w:color w:val="FF0000"/>
+        </w:rPr>
         <w:t>Customers can file complaints/compliments to chef of the food s/he purchased and deliver person who delivered the dish</w:t>
       </w:r>
       <w:r>
-        <w:t xml:space="preserve"> or other customers who </w:t>
-      </w:r>
-      <w:proofErr w:type="gramStart"/>
-      <w:r>
-        <w:t>didn’t</w:t>
-      </w:r>
-      <w:proofErr w:type="gramEnd"/>
-      <w:r>
-        <w:t xml:space="preserve"> behave in the discussion forums</w:t>
-      </w:r>
-      <w:r>
-        <w:t xml:space="preserve">. Delivery person can complain/compliment customers s/he delivered </w:t>
-      </w:r>
-      <w:proofErr w:type="gramStart"/>
+        <w:rPr>
+          <w:strike/>
+          <w:color w:val="FF0000"/>
+        </w:rPr>
+        <w:t xml:space="preserve"> or other customers who didn’t behave in the discussion forums</w:t>
+      </w:r>
+      <w:r>
+        <w:rPr>
+          <w:strike/>
+        </w:rPr>
+        <w:t>.</w:t>
+      </w:r>
+      <w:r>
+        <w:t xml:space="preserve"> Delivery person can complain/compliment customers s/he delivered </w:t>
+      </w:r>
       <w:r>
         <w:t>dishes</w:t>
       </w:r>
       <w:r>
-        <w:t>,</w:t>
-      </w:r>
-      <w:proofErr w:type="gramEnd"/>
-      <w:r>
-        <w:t xml:space="preserve"> all are handled by the manager. The complained person has the right to dispute the complaint, the manager made the final call to dismiss the complaint or convert it to one formal warning and inform the impacted parties. Customers/delivery people whose complaints are decided without merit by the manager will receive one warning.</w:t>
+        <w:t xml:space="preserve">, </w:t>
+      </w:r>
+      <w:r>
+        <w:rPr>
+          <w:strike/>
+          <w:color w:val="FF0000"/>
+        </w:rPr>
+        <w:t>all are handled by the manager.</w:t>
+      </w:r>
+      <w:r>
+        <w:rPr>
+          <w:color w:val="FF0000"/>
+        </w:rPr>
+        <w:t xml:space="preserve"> </w:t>
+      </w:r>
+      <w:r>
+        <w:t xml:space="preserve">The complained person has the right to dispute the complaint, </w:t>
+      </w:r>
+      <w:r>
+        <w:rPr>
+          <w:strike/>
+          <w:color w:val="FF0000"/>
+        </w:rPr>
+        <w:t>the manager made the final call to dismiss the complaint or convert it to one formal warning and inform the impacted parties</w:t>
+      </w:r>
+      <w:r>
+        <w:t>. Customers/delivery people whose complaints are decided without merit by the manager will receive one warning.</w:t>
       </w:r>
     </w:p>
     <w:p>
@@ -454,14 +1055,30 @@
           <w:ilvl w:val="0"/>
           <w:numId w:val="4"/>
         </w:numPr>
-      </w:pPr>
-      <w:r>
+        <w:rPr>
+          <w:strike/>
+          <w:color w:val="FF0000"/>
+        </w:rPr>
+      </w:pPr>
+      <w:r>
+        <w:rPr>
+          <w:strike/>
+          <w:color w:val="FF0000"/>
+        </w:rPr>
         <w:t>Registered customers having 3 warnings are de-registered. VIPs having 2 warnings are put back to registered customers (with warnings cleared).</w:t>
       </w:r>
       <w:r>
+        <w:rPr>
+          <w:strike/>
+          <w:color w:val="FF0000"/>
+        </w:rPr>
         <w:t xml:space="preserve"> </w:t>
       </w:r>
       <w:r>
+        <w:rPr>
+          <w:strike/>
+          <w:color w:val="FF0000"/>
+        </w:rPr>
         <w:t>The warnings should be displayed in the personalized page when the customers log in.</w:t>
       </w:r>
     </w:p>
@@ -472,9 +1089,24 @@
           <w:ilvl w:val="0"/>
           <w:numId w:val="4"/>
         </w:numPr>
-      </w:pPr>
-      <w:r>
-        <w:t>If the price of the order is more expensive than the deposited money in the account, the order is frozen until the customer put more money in the account.</w:t>
+        <w:rPr>
+          <w:strike/>
+          <w:color w:val="FF0000"/>
+        </w:rPr>
+      </w:pPr>
+      <w:r>
+        <w:rPr>
+          <w:strike/>
+          <w:color w:val="FF0000"/>
+        </w:rPr>
+        <w:t xml:space="preserve">If the price of the order is more expensive than the deposited money in the </w:t>
+      </w:r>
+      <w:r>
+        <w:rPr>
+          <w:strike/>
+          <w:color w:val="FF0000"/>
+        </w:rPr>
+        <w:t>account, the order is frozen until the customer put more money in the account.</w:t>
       </w:r>
     </w:p>
     <w:p>
@@ -484,8 +1116,16 @@
           <w:ilvl w:val="0"/>
           <w:numId w:val="4"/>
         </w:numPr>
-      </w:pPr>
-      <w:r>
+        <w:rPr>
+          <w:strike/>
+          <w:color w:val="FF0000"/>
+        </w:rPr>
+      </w:pPr>
+      <w:r>
+        <w:rPr>
+          <w:strike/>
+          <w:color w:val="FF0000"/>
+        </w:rPr>
         <w:t>Customers who are kicked out of the system or choose to quit the system will be handled by the manager: clear the deposit and close the account.</w:t>
       </w:r>
     </w:p>
@@ -496,9 +1136,24 @@
           <w:ilvl w:val="0"/>
           <w:numId w:val="4"/>
         </w:numPr>
-      </w:pPr>
-      <w:r>
-        <w:t xml:space="preserve">The chef is the one who put in the description and keywords for people to search and browse. The average ratings for each food/dish by customers are available for all. </w:t>
+        <w:rPr>
+          <w:strike/>
+          <w:color w:val="FF0000"/>
+        </w:rPr>
+      </w:pPr>
+      <w:r>
+        <w:rPr>
+          <w:strike/>
+          <w:color w:val="FF0000"/>
+        </w:rPr>
+        <w:t xml:space="preserve">The chef is the one who put in the description and keywords for people to search and </w:t>
+      </w:r>
+      <w:r>
+        <w:rPr>
+          <w:strike/>
+          <w:color w:val="FF0000"/>
+        </w:rPr>
+        <w:t xml:space="preserve">browse. The average ratings for each food/dish by customers are available for all. </w:t>
       </w:r>
     </w:p>
     <w:p>
@@ -508,8 +1163,16 @@
           <w:ilvl w:val="0"/>
           <w:numId w:val="4"/>
         </w:numPr>
-      </w:pPr>
-      <w:r>
+        <w:rPr>
+          <w:strike/>
+          <w:color w:val="FF0000"/>
+        </w:rPr>
+      </w:pPr>
+      <w:r>
+        <w:rPr>
+          <w:strike/>
+          <w:color w:val="FF0000"/>
+        </w:rPr>
         <w:t xml:space="preserve">The manager keeps a taboo list of words, any customer who used those taboo words will receive one warning automatically and the words are replaced by ***, a message with more than 3 taboo words are blocked automatically. </w:t>
       </w:r>
     </w:p>
@@ -520,21 +1183,112 @@
           <w:ilvl w:val="0"/>
           <w:numId w:val="4"/>
         </w:numPr>
-      </w:pPr>
-      <w:r>
+        <w:rPr>
+          <w:strike/>
+          <w:color w:val="FF0000"/>
+        </w:rPr>
+      </w:pPr>
+      <w:r>
+        <w:rPr>
+          <w:strike/>
+          <w:color w:val="FF0000"/>
+        </w:rPr>
         <w:t>Each team comes up with a creativity feature of the system to make it more exciting, which is worth 10% of overall score of the final project.</w:t>
       </w:r>
       <w:r>
+        <w:rPr>
+          <w:strike/>
+          <w:color w:val="FF0000"/>
+        </w:rPr>
         <w:t xml:space="preserve"> </w:t>
       </w:r>
       <w:r>
+        <w:rPr>
+          <w:strike/>
+          <w:color w:val="FF0000"/>
+        </w:rPr>
         <w:t xml:space="preserve">Details that are not found in this </w:t>
       </w:r>
       <w:r>
+        <w:rPr>
+          <w:strike/>
+          <w:color w:val="FF0000"/>
+        </w:rPr>
         <w:t xml:space="preserve">requirement </w:t>
       </w:r>
       <w:r>
+        <w:rPr>
+          <w:strike/>
+          <w:color w:val="FF0000"/>
+        </w:rPr>
         <w:t>list are up to your team’s call: you fill in the details to your own liking.</w:t>
+      </w:r>
+    </w:p>
+    <w:p>
+      <w:pPr>
+        <w:pStyle w:val="ListParagraph"/>
+      </w:pPr>
+    </w:p>
+    <w:p>
+      <w:pPr>
+        <w:pStyle w:val="ListParagraph"/>
+      </w:pPr>
+      <w:r>
+        <w:rPr>
+          <w:color w:val="FF0000"/>
+        </w:rPr>
+        <w:t>Creative features include</w:t>
+      </w:r>
+      <w:r>
+        <w:rPr>
+          <w:color w:val="FF0000"/>
+        </w:rPr>
+        <w:t xml:space="preserve"> (but not limited to)</w:t>
+      </w:r>
+      <w:r>
+        <w:rPr>
+          <w:color w:val="FF0000"/>
+        </w:rPr>
+        <w:t xml:space="preserve">: </w:t>
+      </w:r>
+      <w:r>
+        <w:rPr>
+          <w:color w:val="FF0000"/>
+        </w:rPr>
+        <w:t>MySQL DB</w:t>
+      </w:r>
+      <w:r>
+        <w:rPr>
+          <w:color w:val="FF0000"/>
+        </w:rPr>
+        <w:t xml:space="preserve">, </w:t>
+      </w:r>
+      <w:r>
+        <w:rPr>
+          <w:color w:val="FF0000"/>
+        </w:rPr>
+        <w:t>Google Cloud (online</w:t>
+      </w:r>
+      <w:r>
+        <w:rPr>
+          <w:color w:val="FF0000"/>
+        </w:rPr>
+        <w:t xml:space="preserve">), </w:t>
+      </w:r>
+      <w:r>
+        <w:rPr>
+          <w:color w:val="FF0000"/>
+        </w:rPr>
+        <w:t>Animation at startup</w:t>
+      </w:r>
+      <w:r>
+        <w:rPr>
+          <w:color w:val="FF0000"/>
+        </w:rPr>
+        <w:br/>
+      </w:r>
+      <w:r>
+        <w:t xml:space="preserve"> </w:t>
       </w:r>
     </w:p>
     <w:p>
@@ -550,12 +1304,16 @@
         <w:rPr>
           <w:b/>
           <w:i/>
+          <w:strike/>
+          <w:color w:val="A5A5A5" w:themeColor="accent3"/>
         </w:rPr>
       </w:pPr>
       <w:r>
         <w:rPr>
           <w:b/>
           <w:i/>
+          <w:strike/>
+          <w:color w:val="A5A5A5" w:themeColor="accent3"/>
         </w:rPr>
         <w:t>Acknowledgement:</w:t>
       </w:r>
@@ -569,7 +1327,14 @@
         </w:rPr>
       </w:pPr>
       <w:r>
-        <w:t xml:space="preserve">Several students made valuable suggestions to the system: </w:t>
+        <w:rPr>
+          <w:strike/>
+          <w:color w:val="A5A5A5" w:themeColor="accent3"/>
+        </w:rPr>
+        <w:t>Several students made valuable suggestions to the system</w:t>
+      </w:r>
+      <w:r>
+        <w:t xml:space="preserve">: </w:t>
       </w:r>
       <w:r>
         <w:rPr>
@@ -577,16 +1342,30 @@
           <w:bCs/>
           <w:i/>
           <w:iCs/>
+          <w:strike/>
+          <w:color w:val="FF0000"/>
         </w:rPr>
         <w:t>Bhavesh Shah</w:t>
       </w:r>
       <w:r>
+        <w:rPr>
+          <w:strike/>
+          <w:color w:val="FF0000"/>
+        </w:rPr>
         <w:t xml:space="preserve"> on the use of voting features</w:t>
       </w:r>
       <w:r>
+        <w:rPr>
+          <w:strike/>
+          <w:color w:val="FF0000"/>
+        </w:rPr>
         <w:t xml:space="preserve"> and overall system organizations</w:t>
       </w:r>
       <w:r>
+        <w:rPr>
+          <w:strike/>
+          <w:color w:val="FF0000"/>
+        </w:rPr>
         <w:t xml:space="preserve">, </w:t>
       </w:r>
       <w:r>
@@ -595,11 +1374,20 @@
           <w:bCs/>
           <w:i/>
           <w:iCs/>
+          <w:strike/>
+          <w:color w:val="FF0000"/>
         </w:rPr>
         <w:t>Syed Sadman</w:t>
       </w:r>
       <w:r>
-        <w:t xml:space="preserve"> on search info for items, </w:t>
+        <w:rPr>
+          <w:strike/>
+          <w:color w:val="FF0000"/>
+        </w:rPr>
+        <w:t xml:space="preserve"> on search info for items</w:t>
+      </w:r>
+      <w:r>
+        <w:t xml:space="preserve">, </w:t>
       </w:r>
       <w:r>
         <w:rPr>
@@ -607,6 +1395,8 @@
           <w:bCs/>
           <w:i/>
           <w:iCs/>
+          <w:strike/>
+          <w:color w:val="FF0000"/>
         </w:rPr>
         <w:t xml:space="preserve">Samuel </w:t>
       </w:r>
@@ -617,12 +1407,24 @@
           <w:bCs/>
           <w:i/>
           <w:iCs/>
+          <w:strike/>
+          <w:color w:val="FF0000"/>
         </w:rPr>
         <w:t>Fils</w:t>
       </w:r>
       <w:proofErr w:type="spellEnd"/>
       <w:r>
-        <w:t xml:space="preserve"> on the use of discussion forums, and </w:t>
+        <w:rPr>
+          <w:strike/>
+          <w:color w:val="FF0000"/>
+        </w:rPr>
+        <w:t xml:space="preserve"> on the use of discussion forums, and</w:t>
+      </w:r>
+      <w:r>
+        <w:rPr>
+          <w:color w:val="FF0000"/>
+        </w:rPr>
+        <w:t xml:space="preserve"> </w:t>
       </w:r>
       <w:r>
         <w:rPr>
@@ -634,7 +1436,17 @@
         <w:t>Sajid Mahmud</w:t>
       </w:r>
       <w:r>
-        <w:t xml:space="preserve"> for restraint seating, their insightful inputs are active attitudes are greatly appreciated.</w:t>
+        <w:t xml:space="preserve"> for restraint seating, </w:t>
+      </w:r>
+      <w:r>
+        <w:rPr>
+          <w:strike/>
+          <w:color w:val="A5A5A5" w:themeColor="accent3"/>
+        </w:rPr>
+        <w:t>their insightful inputs are active attitudes are greatly appreciated</w:t>
+      </w:r>
+      <w:r>
+        <w:t>.</w:t>
       </w:r>
     </w:p>
     <w:p>
@@ -642,7 +1454,6 @@
         <w:pStyle w:val="ListParagraph"/>
       </w:pPr>
     </w:p>
-    <w:p/>
     <w:sectPr>
       <w:pgSz w:w="12240" w:h="15840"/>
       <w:pgMar w:top="1440" w:right="1440" w:bottom="1440" w:left="1440" w:header="720" w:footer="720" w:gutter="0"/>
@@ -654,7 +1465,7 @@
 </file>
 
 <file path=word/numbering.xml><?xml version="1.0" encoding="utf-8"?>
-<w:numbering xmlns:wpc="http://schemas.microsoft.com/office/word/2010/wordprocessingCanvas" xmlns:cx="http://schemas.microsoft.com/office/drawing/2014/chartex" xmlns:cx1="http://schemas.microsoft.com/office/drawing/2015/9/8/chartex" xmlns:cx2="http://schemas.microsoft.com/office/drawing/2015/10/21/chartex" xmlns:cx3="http://schemas.microsoft.com/office/drawing/2016/5/9/chartex" xmlns:cx4="http://schemas.microsoft.com/office/drawing/2016/5/10/chartex" xmlns:cx5="http://schemas.microsoft.com/office/drawing/2016/5/11/chartex" xmlns:cx6="http://schemas.microsoft.com/office/drawing/2016/5/12/chartex" xmlns:cx7="http://schemas.microsoft.com/office/drawing/2016/5/13/chartex" xmlns:cx8="http://schemas.microsoft.com/office/drawing/2016/5/14/chartex" xmlns:mc="http://schemas.openxmlformats.org/markup-compatibility/2006" xmlns:aink="http://schemas.microsoft.com/office/drawing/2016/ink" xmlns:am3d="http://schemas.microsoft.com/office/drawing/2017/model3d" xmlns:o="urn:schemas-microsoft-com:office:office" xmlns:r="http://schemas.openxmlformats.org/officeDocument/2006/relationships" xmlns:m="http://schemas.openxmlformats.org/officeDocument/2006/math" xmlns:v="urn:schemas-microsoft-com:vml" xmlns:wp14="http://schemas.microsoft.com/office/word/2010/wordprocessingDrawing" xmlns:wp="http://schemas.openxmlformats.org/drawingml/2006/wordprocessingDrawing" xmlns:w10="urn:schemas-microsoft-com:office:word" xmlns:w="http://schemas.openxmlformats.org/wordprocessingml/2006/main" xmlns:w14="http://schemas.microsoft.com/office/word/2010/wordml" xmlns:w15="http://schemas.microsoft.com/office/word/2012/wordml" xmlns:w16cex="http://schemas.microsoft.com/office/word/2018/wordml/cex" xmlns:w16cid="http://schemas.microsoft.com/office/word/2016/wordml/cid" xmlns:w16="http://schemas.microsoft.com/office/word/2018/wordml" xmlns:w16se="http://schemas.microsoft.com/office/word/2015/wordml/symex" xmlns:wpg="http://schemas.microsoft.com/office/word/2010/wordprocessingGroup" xmlns:wpi="http://schemas.microsoft.com/office/word/2010/wordprocessingInk" xmlns:wne="http://schemas.microsoft.com/office/word/2006/wordml" xmlns:wps="http://schemas.microsoft.com/office/word/2010/wordprocessingShape" mc:Ignorable="w14 w15 w16se w16cid w16 w16cex wp14">
+<w:numbering xmlns:wpc="http://schemas.microsoft.com/office/word/2010/wordprocessingCanvas" xmlns:cx="http://schemas.microsoft.com/office/drawing/2014/chartex" xmlns:cx1="http://schemas.microsoft.com/office/drawing/2015/9/8/chartex" xmlns:cx2="http://schemas.microsoft.com/office/drawing/2015/10/21/chartex" xmlns:cx3="http://schemas.microsoft.com/office/drawing/2016/5/9/chartex" xmlns:cx4="http://schemas.microsoft.com/office/drawing/2016/5/10/chartex" xmlns:cx5="http://schemas.microsoft.com/office/drawing/2016/5/11/chartex" xmlns:cx6="http://schemas.microsoft.com/office/drawing/2016/5/12/chartex" xmlns:cx7="http://schemas.microsoft.com/office/drawing/2016/5/13/chartex" xmlns:cx8="http://schemas.microsoft.com/office/drawing/2016/5/14/chartex" xmlns:mc="http://schemas.openxmlformats.org/markup-compatibility/2006" xmlns:aink="http://schemas.microsoft.com/office/drawing/2016/ink" xmlns:am3d="http://schemas.microsoft.com/office/drawing/2017/model3d" xmlns:o="urn:schemas-microsoft-com:office:office" xmlns:r="http://schemas.openxmlformats.org/officeDocument/2006/relationships" xmlns:m="http://schemas.openxmlformats.org/officeDocument/2006/math" xmlns:v="urn:schemas-microsoft-com:vml" xmlns:wp14="http://schemas.microsoft.com/office/word/2010/wordprocessingDrawing" xmlns:wp="http://schemas.openxmlformats.org/drawingml/2006/wordprocessingDrawing" xmlns:w10="urn:schemas-microsoft-com:office:word" xmlns:w="http://schemas.openxmlformats.org/wordprocessingml/2006/main" xmlns:w14="http://schemas.microsoft.com/office/word/2010/wordml" xmlns:w15="http://schemas.microsoft.com/office/word/2012/wordml" xmlns:w16cid="http://schemas.microsoft.com/office/word/2016/wordml/cid" xmlns:w16se="http://schemas.microsoft.com/office/word/2015/wordml/symex" xmlns:wpg="http://schemas.microsoft.com/office/word/2010/wordprocessingGroup" xmlns:wpi="http://schemas.microsoft.com/office/word/2010/wordprocessingInk" xmlns:wne="http://schemas.microsoft.com/office/word/2006/wordml" xmlns:wps="http://schemas.microsoft.com/office/word/2010/wordprocessingShape" mc:Ignorable="w14 w15 w16se w16cid wp14">
   <w:abstractNum w:abstractNumId="0" w15:restartNumberingAfterBreak="0">
     <w:nsid w:val="021C10A8"/>
     <w:multiLevelType w:val="hybridMultilevel"/>
@@ -1024,7 +1835,7 @@
 </file>
 
 <file path=word/styles.xml><?xml version="1.0" encoding="utf-8"?>
-<w:styles xmlns:mc="http://schemas.openxmlformats.org/markup-compatibility/2006" xmlns:r="http://schemas.openxmlformats.org/officeDocument/2006/relationships" xmlns:w="http://schemas.openxmlformats.org/wordprocessingml/2006/main" xmlns:w14="http://schemas.microsoft.com/office/word/2010/wordml" xmlns:w15="http://schemas.microsoft.com/office/word/2012/wordml" xmlns:w16cex="http://schemas.microsoft.com/office/word/2018/wordml/cex" xmlns:w16cid="http://schemas.microsoft.com/office/word/2016/wordml/cid" xmlns:w16="http://schemas.microsoft.com/office/word/2018/wordml" xmlns:w16se="http://schemas.microsoft.com/office/word/2015/wordml/symex" mc:Ignorable="w14 w15 w16se w16cid w16 w16cex">
+<w:styles xmlns:mc="http://schemas.openxmlformats.org/markup-compatibility/2006" xmlns:r="http://schemas.openxmlformats.org/officeDocument/2006/relationships" xmlns:w="http://schemas.openxmlformats.org/wordprocessingml/2006/main" xmlns:w14="http://schemas.microsoft.com/office/word/2010/wordml" xmlns:w15="http://schemas.microsoft.com/office/word/2012/wordml" xmlns:w16cid="http://schemas.microsoft.com/office/word/2016/wordml/cid" xmlns:w16se="http://schemas.microsoft.com/office/word/2015/wordml/symex" mc:Ignorable="w14 w15 w16se w16cid">
   <w:docDefaults>
     <w:rPrDefault>
       <w:rPr>
@@ -1040,7 +1851,7 @@
       </w:pPr>
     </w:pPrDefault>
   </w:docDefaults>
-  <w:latentStyles w:defLockedState="0" w:defUIPriority="99" w:defSemiHidden="0" w:defUnhideWhenUsed="0" w:defQFormat="0" w:count="376">
+  <w:latentStyles w:defLockedState="0" w:defUIPriority="99" w:defSemiHidden="0" w:defUnhideWhenUsed="0" w:defQFormat="0" w:count="375">
     <w:lsdException w:name="Normal" w:uiPriority="0" w:qFormat="1"/>
     <w:lsdException w:name="heading 1" w:uiPriority="9" w:qFormat="1"/>
     <w:lsdException w:name="heading 2" w:semiHidden="1" w:uiPriority="9" w:unhideWhenUsed="1" w:qFormat="1"/>
@@ -1416,7 +2227,6 @@
     <w:lsdException w:name="Smart Hyperlink" w:semiHidden="1" w:unhideWhenUsed="1"/>
     <w:lsdException w:name="Hashtag" w:semiHidden="1" w:unhideWhenUsed="1"/>
     <w:lsdException w:name="Unresolved Mention" w:semiHidden="1" w:unhideWhenUsed="1"/>
-    <w:lsdException w:name="Smart Link" w:semiHidden="1" w:unhideWhenUsed="1"/>
   </w:latentStyles>
   <w:style w:type="paragraph" w:default="1" w:styleId="Normal">
     <w:name w:val="Normal"/>
@@ -1459,6 +2269,236 @@
       <w:ind w:left="720"/>
       <w:contextualSpacing/>
     </w:pPr>
+  </w:style>
+  <w:style w:type="table" w:styleId="TableGrid">
+    <w:name w:val="Table Grid"/>
+    <w:basedOn w:val="TableNormal"/>
+    <w:uiPriority w:val="39"/>
+    <w:rsid w:val="00807900"/>
+    <w:pPr>
+      <w:spacing w:after="0" w:line="240" w:lineRule="auto"/>
+    </w:pPr>
+    <w:tblPr>
+      <w:tblBorders>
+        <w:top w:val="single" w:sz="4" w:space="0" w:color="auto"/>
+        <w:left w:val="single" w:sz="4" w:space="0" w:color="auto"/>
+        <w:bottom w:val="single" w:sz="4" w:space="0" w:color="auto"/>
+        <w:right w:val="single" w:sz="4" w:space="0" w:color="auto"/>
+        <w:insideH w:val="single" w:sz="4" w:space="0" w:color="auto"/>
+        <w:insideV w:val="single" w:sz="4" w:space="0" w:color="auto"/>
+      </w:tblBorders>
+    </w:tblPr>
+  </w:style>
+  <w:style w:type="table" w:styleId="TableGridLight">
+    <w:name w:val="Grid Table Light"/>
+    <w:basedOn w:val="TableNormal"/>
+    <w:uiPriority w:val="40"/>
+    <w:rsid w:val="00807900"/>
+    <w:pPr>
+      <w:spacing w:after="0" w:line="240" w:lineRule="auto"/>
+    </w:pPr>
+    <w:tblPr>
+      <w:tblBorders>
+        <w:top w:val="single" w:sz="4" w:space="0" w:color="BFBFBF" w:themeColor="background1" w:themeShade="BF"/>
+        <w:left w:val="single" w:sz="4" w:space="0" w:color="BFBFBF" w:themeColor="background1" w:themeShade="BF"/>
+        <w:bottom w:val="single" w:sz="4" w:space="0" w:color="BFBFBF" w:themeColor="background1" w:themeShade="BF"/>
+        <w:right w:val="single" w:sz="4" w:space="0" w:color="BFBFBF" w:themeColor="background1" w:themeShade="BF"/>
+        <w:insideH w:val="single" w:sz="4" w:space="0" w:color="BFBFBF" w:themeColor="background1" w:themeShade="BF"/>
+        <w:insideV w:val="single" w:sz="4" w:space="0" w:color="BFBFBF" w:themeColor="background1" w:themeShade="BF"/>
+      </w:tblBorders>
+    </w:tblPr>
+  </w:style>
+  <w:style w:type="table" w:styleId="PlainTable1">
+    <w:name w:val="Plain Table 1"/>
+    <w:basedOn w:val="TableNormal"/>
+    <w:uiPriority w:val="41"/>
+    <w:rsid w:val="00807900"/>
+    <w:pPr>
+      <w:spacing w:after="0" w:line="240" w:lineRule="auto"/>
+    </w:pPr>
+    <w:tblPr>
+      <w:tblStyleRowBandSize w:val="1"/>
+      <w:tblStyleColBandSize w:val="1"/>
+      <w:tblBorders>
+        <w:top w:val="single" w:sz="4" w:space="0" w:color="BFBFBF" w:themeColor="background1" w:themeShade="BF"/>
+        <w:left w:val="single" w:sz="4" w:space="0" w:color="BFBFBF" w:themeColor="background1" w:themeShade="BF"/>
+        <w:bottom w:val="single" w:sz="4" w:space="0" w:color="BFBFBF" w:themeColor="background1" w:themeShade="BF"/>
+        <w:right w:val="single" w:sz="4" w:space="0" w:color="BFBFBF" w:themeColor="background1" w:themeShade="BF"/>
+        <w:insideH w:val="single" w:sz="4" w:space="0" w:color="BFBFBF" w:themeColor="background1" w:themeShade="BF"/>
+        <w:insideV w:val="single" w:sz="4" w:space="0" w:color="BFBFBF" w:themeColor="background1" w:themeShade="BF"/>
+      </w:tblBorders>
+    </w:tblPr>
+    <w:tblStylePr w:type="firstRow">
+      <w:rPr>
+        <w:b/>
+        <w:bCs/>
+      </w:rPr>
+    </w:tblStylePr>
+    <w:tblStylePr w:type="lastRow">
+      <w:rPr>
+        <w:b/>
+        <w:bCs/>
+      </w:rPr>
+      <w:tblPr/>
+      <w:tcPr>
+        <w:tcBorders>
+          <w:top w:val="double" w:sz="4" w:space="0" w:color="BFBFBF" w:themeColor="background1" w:themeShade="BF"/>
+        </w:tcBorders>
+      </w:tcPr>
+    </w:tblStylePr>
+    <w:tblStylePr w:type="firstCol">
+      <w:rPr>
+        <w:b/>
+        <w:bCs/>
+      </w:rPr>
+    </w:tblStylePr>
+    <w:tblStylePr w:type="lastCol">
+      <w:rPr>
+        <w:b/>
+        <w:bCs/>
+      </w:rPr>
+    </w:tblStylePr>
+    <w:tblStylePr w:type="band1Vert">
+      <w:tblPr/>
+      <w:tcPr>
+        <w:shd w:val="clear" w:color="auto" w:fill="F2F2F2" w:themeFill="background1" w:themeFillShade="F2"/>
+      </w:tcPr>
+    </w:tblStylePr>
+    <w:tblStylePr w:type="band1Horz">
+      <w:tblPr/>
+      <w:tcPr>
+        <w:shd w:val="clear" w:color="auto" w:fill="F2F2F2" w:themeFill="background1" w:themeFillShade="F2"/>
+      </w:tcPr>
+    </w:tblStylePr>
+  </w:style>
+  <w:style w:type="table" w:styleId="PlainTable2">
+    <w:name w:val="Plain Table 2"/>
+    <w:basedOn w:val="TableNormal"/>
+    <w:uiPriority w:val="42"/>
+    <w:rsid w:val="00807900"/>
+    <w:pPr>
+      <w:spacing w:after="0" w:line="240" w:lineRule="auto"/>
+    </w:pPr>
+    <w:tblPr>
+      <w:tblStyleRowBandSize w:val="1"/>
+      <w:tblStyleColBandSize w:val="1"/>
+      <w:tblBorders>
+        <w:top w:val="single" w:sz="4" w:space="0" w:color="7F7F7F" w:themeColor="text1" w:themeTint="80"/>
+        <w:bottom w:val="single" w:sz="4" w:space="0" w:color="7F7F7F" w:themeColor="text1" w:themeTint="80"/>
+      </w:tblBorders>
+    </w:tblPr>
+    <w:tblStylePr w:type="firstRow">
+      <w:rPr>
+        <w:b/>
+        <w:bCs/>
+      </w:rPr>
+      <w:tblPr/>
+      <w:tcPr>
+        <w:tcBorders>
+          <w:bottom w:val="single" w:sz="4" w:space="0" w:color="7F7F7F" w:themeColor="text1" w:themeTint="80"/>
+        </w:tcBorders>
+      </w:tcPr>
+    </w:tblStylePr>
+    <w:tblStylePr w:type="lastRow">
+      <w:rPr>
+        <w:b/>
+        <w:bCs/>
+      </w:rPr>
+      <w:tblPr/>
+      <w:tcPr>
+        <w:tcBorders>
+          <w:top w:val="single" w:sz="4" w:space="0" w:color="7F7F7F" w:themeColor="text1" w:themeTint="80"/>
+        </w:tcBorders>
+      </w:tcPr>
+    </w:tblStylePr>
+    <w:tblStylePr w:type="firstCol">
+      <w:rPr>
+        <w:b/>
+        <w:bCs/>
+      </w:rPr>
+    </w:tblStylePr>
+    <w:tblStylePr w:type="lastCol">
+      <w:rPr>
+        <w:b/>
+        <w:bCs/>
+      </w:rPr>
+    </w:tblStylePr>
+    <w:tblStylePr w:type="band1Vert">
+      <w:tblPr/>
+      <w:tcPr>
+        <w:tcBorders>
+          <w:left w:val="single" w:sz="4" w:space="0" w:color="7F7F7F" w:themeColor="text1" w:themeTint="80"/>
+          <w:right w:val="single" w:sz="4" w:space="0" w:color="7F7F7F" w:themeColor="text1" w:themeTint="80"/>
+        </w:tcBorders>
+      </w:tcPr>
+    </w:tblStylePr>
+    <w:tblStylePr w:type="band2Vert">
+      <w:tblPr/>
+      <w:tcPr>
+        <w:tcBorders>
+          <w:left w:val="single" w:sz="4" w:space="0" w:color="7F7F7F" w:themeColor="text1" w:themeTint="80"/>
+          <w:right w:val="single" w:sz="4" w:space="0" w:color="7F7F7F" w:themeColor="text1" w:themeTint="80"/>
+        </w:tcBorders>
+      </w:tcPr>
+    </w:tblStylePr>
+    <w:tblStylePr w:type="band1Horz">
+      <w:tblPr/>
+      <w:tcPr>
+        <w:tcBorders>
+          <w:top w:val="single" w:sz="4" w:space="0" w:color="7F7F7F" w:themeColor="text1" w:themeTint="80"/>
+          <w:bottom w:val="single" w:sz="4" w:space="0" w:color="7F7F7F" w:themeColor="text1" w:themeTint="80"/>
+        </w:tcBorders>
+      </w:tcPr>
+    </w:tblStylePr>
+  </w:style>
+  <w:style w:type="table" w:styleId="PlainTable4">
+    <w:name w:val="Plain Table 4"/>
+    <w:basedOn w:val="TableNormal"/>
+    <w:uiPriority w:val="44"/>
+    <w:rsid w:val="00807900"/>
+    <w:pPr>
+      <w:spacing w:after="0" w:line="240" w:lineRule="auto"/>
+    </w:pPr>
+    <w:tblPr>
+      <w:tblStyleRowBandSize w:val="1"/>
+      <w:tblStyleColBandSize w:val="1"/>
+    </w:tblPr>
+    <w:tblStylePr w:type="firstRow">
+      <w:rPr>
+        <w:b/>
+        <w:bCs/>
+      </w:rPr>
+    </w:tblStylePr>
+    <w:tblStylePr w:type="lastRow">
+      <w:rPr>
+        <w:b/>
+        <w:bCs/>
+      </w:rPr>
+    </w:tblStylePr>
+    <w:tblStylePr w:type="firstCol">
+      <w:rPr>
+        <w:b/>
+        <w:bCs/>
+      </w:rPr>
+    </w:tblStylePr>
+    <w:tblStylePr w:type="lastCol">
+      <w:rPr>
+        <w:b/>
+        <w:bCs/>
+      </w:rPr>
+    </w:tblStylePr>
+    <w:tblStylePr w:type="band1Vert">
+      <w:tblPr/>
+      <w:tcPr>
+        <w:shd w:val="clear" w:color="auto" w:fill="F2F2F2" w:themeFill="background1" w:themeFillShade="F2"/>
+      </w:tcPr>
+    </w:tblStylePr>
+    <w:tblStylePr w:type="band1Horz">
+      <w:tblPr/>
+      <w:tcPr>
+        <w:shd w:val="clear" w:color="auto" w:fill="F2F2F2" w:themeFill="background1" w:themeFillShade="F2"/>
+      </w:tcPr>
+    </w:tblStylePr>
   </w:style>
 </w:styles>
 </file>

</xml_diff>

<commit_message>
final changes to documentation
</commit_message>
<xml_diff>
--- a/remaining_specifications.docx
+++ b/remaining_specifications.docx
@@ -943,7 +943,20 @@
           <w:color w:val="FF0000"/>
         </w:rPr>
         <w:lastRenderedPageBreak/>
-        <w:t>The chef whose dishes received consistently low ratings or 3 complaints, or no order at all for 3 days, will be demoted (less salary), a chef demoted twice is fired. Conversely, a chef whose dishes received high ratings or 3 compliments, will be promoted (higher salary). One compliment can be used to cancel one complaint.</w:t>
+        <w:t xml:space="preserve">The chef whose dishes received consistently low ratings or 3 complaints, or no order at all for 3 days, will be demoted (less salary), a chef demoted twice is fired. Conversely, a chef whose dishes received high ratings or 3 compliments, will be promoted (higher salary). </w:t>
+      </w:r>
+      <w:r>
+        <w:rPr>
+          <w:color w:val="FF0000"/>
+        </w:rPr>
+        <w:t>One compliment can be used to cancel one complaint</w:t>
+      </w:r>
+      <w:r>
+        <w:rPr>
+          <w:strike/>
+          <w:color w:val="FF0000"/>
+        </w:rPr>
+        <w:t>.</w:t>
       </w:r>
       <w:r>
         <w:rPr>
@@ -952,6 +965,28 @@
         </w:rPr>
         <w:t xml:space="preserve"> The delivery people are handled the same way.</w:t>
       </w:r>
+    </w:p>
+    <w:p>
+      <w:pPr>
+        <w:ind w:left="720"/>
+        <w:rPr>
+          <w:color w:val="FF0000"/>
+        </w:rPr>
+      </w:pPr>
+      <w:r>
+        <w:rPr>
+          <w:color w:val="FF0000"/>
+        </w:rPr>
+        <w:t>This part is iffy because we assume managers will take care of these cases and manually decrease their pay</w:t>
+      </w:r>
+      <w:r>
+        <w:rPr>
+          <w:color w:val="FF0000"/>
+        </w:rPr>
+        <w:t>, increase their pay, and fire them.</w:t>
+      </w:r>
+      <w:bookmarkStart w:id="0" w:name="_GoBack"/>
+      <w:bookmarkEnd w:id="0"/>
     </w:p>
     <w:p>
       <w:pPr>
@@ -1293,8 +1328,6 @@
         </w:rPr>
         <w:t xml:space="preserve"> not local</w:t>
       </w:r>
-      <w:bookmarkStart w:id="0" w:name="_GoBack"/>
-      <w:bookmarkEnd w:id="0"/>
       <w:r>
         <w:rPr>
           <w:color w:val="FF0000"/>
@@ -1424,6 +1457,7 @@
           <w:strike/>
           <w:color w:val="FF0000"/>
         </w:rPr>
+        <w:lastRenderedPageBreak/>
         <w:t xml:space="preserve">Samuel </w:t>
       </w:r>
       <w:proofErr w:type="spellStart"/>
@@ -1508,7 +1542,7 @@
         <w:rFonts w:hint="default"/>
       </w:rPr>
     </w:lvl>
-    <w:lvl w:ilvl="1" w:tplc="04090019" w:tentative="1">
+    <w:lvl w:ilvl="1" w:tplc="04090019">
       <w:start w:val="1"/>
       <w:numFmt w:val="lowerLetter"/>
       <w:lvlText w:val="%2."/>

</xml_diff>